<commit_message>
[24.08.29 11:40] Model auto-generation
</commit_message>
<xml_diff>
--- a/nomenclature_parser/out/latest/word/ENUM-PRECISION-v24.08.29.docx
+++ b/nomenclature_parser/out/latest/word/ENUM-PRECISION-v24.08.29.docx
@@ -184,7 +184,7 @@
           </w:tcPr>
           <w:p>
             <w:r>
-              <w:t xml:space="preserve">Précision à l'échelle de la ville, </w:t>
+              <w:t>Précision à l'échelle de la ville</w:t>
             </w:r>
           </w:p>
         </w:tc>
@@ -376,7 +376,7 @@
           </w:tcPr>
           <w:p>
             <w:r>
-              <w:t xml:space="preserve"> Précision de la localisation non évaluable par l'émetteur</w:t>
+              <w:t>Précision de la localisation non évaluable par l'émetteur</w:t>
             </w:r>
           </w:p>
         </w:tc>

</xml_diff>